<commit_message>
docs: update supply information
</commit_message>
<xml_diff>
--- a/4.Paper/Sludge_Support_Information.docx
+++ b/4.Paper/Sludge_Support_Information.docx
@@ -2921,469 +2921,6 @@
         <w:t>Sludge Projection</w:t>
       </w:r>
     </w:p>
-    <w:tbl>
-      <w:tblPr>
-        <w:tblStyle w:val="12"/>
-        <w:tblW w:w="5712" w:type="dxa"/>
-        <w:tblBorders>
-          <w:top w:val="single" w:sz="12" w:space="0" w:color="auto"/>
-          <w:left w:val="none" w:sz="0" w:space="0" w:color="auto"/>
-          <w:bottom w:val="single" w:sz="12" w:space="0" w:color="auto"/>
-          <w:right w:val="none" w:sz="0" w:space="0" w:color="auto"/>
-          <w:insideH w:val="none" w:sz="0" w:space="0" w:color="auto"/>
-          <w:insideV w:val="none" w:sz="0" w:space="0" w:color="auto"/>
-        </w:tblBorders>
-        <w:tblLook w:val="04A0" w:firstRow="1" w:lastRow="0" w:firstColumn="1" w:lastColumn="0" w:noHBand="0" w:noVBand="1"/>
-      </w:tblPr>
-      <w:tblGrid>
-        <w:gridCol w:w="2712"/>
-        <w:gridCol w:w="3000"/>
-      </w:tblGrid>
-      <w:tr>
-        <w:tc>
-          <w:tcPr>
-            <w:tcW w:w="2712" w:type="dxa"/>
-            <w:tcBorders>
-              <w:top w:val="single" w:sz="12" w:space="0" w:color="auto"/>
-              <w:bottom w:val="single" w:sz="8" w:space="0" w:color="auto"/>
-            </w:tcBorders>
-          </w:tcPr>
-          <w:p>
-            <w:pPr>
-              <w:pStyle w:val="aa"/>
-              <w:widowControl/>
-              <w:rPr>
-                <w:rFonts w:ascii="Times New Roman" w:hAnsi="Times New Roman"/>
-                <w:b/>
-                <w:bCs/>
-                <w:szCs w:val="21"/>
-              </w:rPr>
-            </w:pPr>
-            <w:r>
-              <w:rPr>
-                <w:rFonts w:ascii="Times New Roman" w:hAnsi="Times New Roman" w:hint="eastAsia"/>
-                <w:b/>
-                <w:bCs/>
-                <w:szCs w:val="21"/>
-              </w:rPr>
-              <w:t>I</w:t>
-            </w:r>
-            <w:r>
-              <w:rPr>
-                <w:rFonts w:ascii="Times New Roman" w:hAnsi="Times New Roman"/>
-                <w:b/>
-                <w:bCs/>
-                <w:szCs w:val="21"/>
-              </w:rPr>
-              <w:t>ndic</w:t>
-            </w:r>
-            <w:r>
-              <w:rPr>
-                <w:rFonts w:ascii="Times New Roman" w:hAnsi="Times New Roman"/>
-                <w:b/>
-                <w:bCs/>
-                <w:szCs w:val="21"/>
-              </w:rPr>
-              <w:t>a</w:t>
-            </w:r>
-            <w:r>
-              <w:rPr>
-                <w:rFonts w:ascii="Times New Roman" w:hAnsi="Times New Roman"/>
-                <w:b/>
-                <w:bCs/>
-                <w:szCs w:val="21"/>
-              </w:rPr>
-              <w:t>tor</w:t>
-            </w:r>
-          </w:p>
-        </w:tc>
-        <w:tc>
-          <w:tcPr>
-            <w:tcW w:w="3000" w:type="dxa"/>
-            <w:tcBorders>
-              <w:top w:val="single" w:sz="12" w:space="0" w:color="auto"/>
-              <w:bottom w:val="single" w:sz="8" w:space="0" w:color="auto"/>
-            </w:tcBorders>
-          </w:tcPr>
-          <w:p>
-            <w:pPr>
-              <w:pStyle w:val="aa"/>
-              <w:widowControl/>
-              <w:rPr>
-                <w:rFonts w:ascii="Times New Roman" w:hAnsi="Times New Roman"/>
-                <w:b/>
-                <w:bCs/>
-                <w:szCs w:val="21"/>
-              </w:rPr>
-            </w:pPr>
-            <w:r>
-              <w:rPr>
-                <w:rFonts w:ascii="Times New Roman" w:hAnsi="Times New Roman"/>
-                <w:b/>
-                <w:bCs/>
-                <w:szCs w:val="21"/>
-              </w:rPr>
-              <w:t>Trends</w:t>
-            </w:r>
-          </w:p>
-        </w:tc>
-      </w:tr>
-      <w:tr>
-        <w:tc>
-          <w:tcPr>
-            <w:tcW w:w="2712" w:type="dxa"/>
-          </w:tcPr>
-          <w:p>
-            <w:pPr>
-              <w:pStyle w:val="aa"/>
-              <w:widowControl/>
-              <w:rPr>
-                <w:rFonts w:ascii="Times New Roman" w:hAnsi="Times New Roman"/>
-                <w:szCs w:val="21"/>
-              </w:rPr>
-            </w:pPr>
-            <w:r>
-              <w:rPr>
-                <w:rFonts w:ascii="Times New Roman" w:hAnsi="Times New Roman"/>
-                <w:szCs w:val="21"/>
-              </w:rPr>
-              <w:t>UR</w:t>
-            </w:r>
-          </w:p>
-        </w:tc>
-        <w:tc>
-          <w:tcPr>
-            <w:tcW w:w="3000" w:type="dxa"/>
-          </w:tcPr>
-          <w:p>
-            <w:pPr>
-              <w:pStyle w:val="aa"/>
-              <w:widowControl/>
-              <w:rPr>
-                <w:rFonts w:ascii="Times New Roman" w:hAnsi="Times New Roman"/>
-                <w:szCs w:val="21"/>
-              </w:rPr>
-            </w:pPr>
-            <w:r>
-              <w:rPr>
-                <w:rFonts w:ascii="Times New Roman" w:hAnsi="Times New Roman"/>
-                <w:noProof/>
-                <w:szCs w:val="21"/>
-              </w:rPr>
-              <w:drawing>
-                <wp:inline distT="0" distB="0" distL="0" distR="0" wp14:anchorId="78540597" wp14:editId="26D1FAD3">
-                  <wp:extent cx="1127125" cy="335915"/>
-                  <wp:effectExtent l="0" t="0" r="0" b="0"/>
-                  <wp:docPr id="15" name="图片 15" descr="图片包含 图标&#10;&#10;描述已自动生成"/>
-                  <wp:cNvGraphicFramePr>
-                    <a:graphicFrameLocks xmlns:a="http://schemas.openxmlformats.org/drawingml/2006/main" noChangeAspect="1"/>
-                  </wp:cNvGraphicFramePr>
-                  <a:graphic xmlns:a="http://schemas.openxmlformats.org/drawingml/2006/main">
-                    <a:graphicData uri="http://schemas.openxmlformats.org/drawingml/2006/picture">
-                      <pic:pic xmlns:pic="http://schemas.openxmlformats.org/drawingml/2006/picture">
-                        <pic:nvPicPr>
-                          <pic:cNvPr id="15" name="图片 15" descr="图片包含 图标&#10;&#10;描述已自动生成"/>
-                          <pic:cNvPicPr/>
-                        </pic:nvPicPr>
-                        <pic:blipFill>
-                          <a:blip r:embed="rId9" cstate="print">
-                            <a:extLst>
-                              <a:ext uri="{28A0092B-C50C-407E-A947-70E740481C1C}">
-                                <a14:useLocalDpi xmlns:a14="http://schemas.microsoft.com/office/drawing/2010/main" val="0"/>
-                              </a:ext>
-                            </a:extLst>
-                          </a:blip>
-                          <a:stretch>
-                            <a:fillRect/>
-                          </a:stretch>
-                        </pic:blipFill>
-                        <pic:spPr>
-                          <a:xfrm>
-                            <a:off x="0" y="0"/>
-                            <a:ext cx="1160773" cy="345943"/>
-                          </a:xfrm>
-                          <a:prstGeom prst="rect">
-                            <a:avLst/>
-                          </a:prstGeom>
-                        </pic:spPr>
-                      </pic:pic>
-                    </a:graphicData>
-                  </a:graphic>
-                </wp:inline>
-              </w:drawing>
-            </w:r>
-          </w:p>
-        </w:tc>
-      </w:tr>
-      <w:tr>
-        <w:tc>
-          <w:tcPr>
-            <w:tcW w:w="2712" w:type="dxa"/>
-          </w:tcPr>
-          <w:p>
-            <w:pPr>
-              <w:pStyle w:val="aa"/>
-              <w:widowControl/>
-              <w:rPr>
-                <w:rFonts w:ascii="Times New Roman" w:hAnsi="Times New Roman"/>
-                <w:szCs w:val="21"/>
-              </w:rPr>
-            </w:pPr>
-            <w:r>
-              <w:rPr>
-                <w:rFonts w:ascii="Times New Roman" w:hAnsi="Times New Roman"/>
-                <w:szCs w:val="21"/>
-              </w:rPr>
-              <w:t>LDP</w:t>
-            </w:r>
-          </w:p>
-        </w:tc>
-        <w:tc>
-          <w:tcPr>
-            <w:tcW w:w="3000" w:type="dxa"/>
-          </w:tcPr>
-          <w:p>
-            <w:pPr>
-              <w:pStyle w:val="aa"/>
-              <w:widowControl/>
-              <w:rPr>
-                <w:rFonts w:ascii="Times New Roman" w:hAnsi="Times New Roman"/>
-                <w:szCs w:val="21"/>
-              </w:rPr>
-            </w:pPr>
-            <w:r>
-              <w:rPr>
-                <w:rFonts w:ascii="Times New Roman" w:hAnsi="Times New Roman"/>
-                <w:noProof/>
-                <w:szCs w:val="21"/>
-              </w:rPr>
-              <w:drawing>
-                <wp:inline distT="0" distB="0" distL="0" distR="0" wp14:anchorId="37D0FA5C" wp14:editId="7ACB4E30">
-                  <wp:extent cx="1127641" cy="457200"/>
-                  <wp:effectExtent l="0" t="0" r="0" b="0"/>
-                  <wp:docPr id="14" name="图片 14" descr="图片包含 形状&#10;&#10;描述已自动生成"/>
-                  <wp:cNvGraphicFramePr>
-                    <a:graphicFrameLocks xmlns:a="http://schemas.openxmlformats.org/drawingml/2006/main" noChangeAspect="1"/>
-                  </wp:cNvGraphicFramePr>
-                  <a:graphic xmlns:a="http://schemas.openxmlformats.org/drawingml/2006/main">
-                    <a:graphicData uri="http://schemas.openxmlformats.org/drawingml/2006/picture">
-                      <pic:pic xmlns:pic="http://schemas.openxmlformats.org/drawingml/2006/picture">
-                        <pic:nvPicPr>
-                          <pic:cNvPr id="14" name="图片 14" descr="图片包含 形状&#10;&#10;描述已自动生成"/>
-                          <pic:cNvPicPr/>
-                        </pic:nvPicPr>
-                        <pic:blipFill>
-                          <a:blip r:embed="rId10" cstate="print">
-                            <a:extLst>
-                              <a:ext uri="{28A0092B-C50C-407E-A947-70E740481C1C}">
-                                <a14:useLocalDpi xmlns:a14="http://schemas.microsoft.com/office/drawing/2010/main" val="0"/>
-                              </a:ext>
-                            </a:extLst>
-                          </a:blip>
-                          <a:stretch>
-                            <a:fillRect/>
-                          </a:stretch>
-                        </pic:blipFill>
-                        <pic:spPr>
-                          <a:xfrm>
-                            <a:off x="0" y="0"/>
-                            <a:ext cx="1164518" cy="472152"/>
-                          </a:xfrm>
-                          <a:prstGeom prst="rect">
-                            <a:avLst/>
-                          </a:prstGeom>
-                        </pic:spPr>
-                      </pic:pic>
-                    </a:graphicData>
-                  </a:graphic>
-                </wp:inline>
-              </w:drawing>
-            </w:r>
-          </w:p>
-        </w:tc>
-      </w:tr>
-      <w:tr>
-        <w:tc>
-          <w:tcPr>
-            <w:tcW w:w="2712" w:type="dxa"/>
-          </w:tcPr>
-          <w:p>
-            <w:pPr>
-              <w:pStyle w:val="aa"/>
-              <w:widowControl/>
-              <w:rPr>
-                <w:rFonts w:ascii="Times New Roman" w:hAnsi="Times New Roman"/>
-                <w:szCs w:val="21"/>
-              </w:rPr>
-            </w:pPr>
-            <w:r>
-              <w:rPr>
-                <w:rFonts w:ascii="Times New Roman" w:hAnsi="Times New Roman"/>
-                <w:szCs w:val="21"/>
-              </w:rPr>
-              <w:t>BA</w:t>
-            </w:r>
-          </w:p>
-        </w:tc>
-        <w:tc>
-          <w:tcPr>
-            <w:tcW w:w="3000" w:type="dxa"/>
-          </w:tcPr>
-          <w:p>
-            <w:pPr>
-              <w:pStyle w:val="aa"/>
-              <w:widowControl/>
-              <w:rPr>
-                <w:rFonts w:ascii="Times New Roman" w:hAnsi="Times New Roman"/>
-                <w:szCs w:val="21"/>
-              </w:rPr>
-            </w:pPr>
-            <w:r>
-              <w:rPr>
-                <w:rFonts w:ascii="Times New Roman" w:hAnsi="Times New Roman"/>
-                <w:noProof/>
-                <w:szCs w:val="21"/>
-              </w:rPr>
-              <w:drawing>
-                <wp:inline distT="0" distB="0" distL="0" distR="0" wp14:anchorId="2CEF0ADC" wp14:editId="69807362">
-                  <wp:extent cx="1249680" cy="469565"/>
-                  <wp:effectExtent l="0" t="0" r="0" b="0"/>
-                  <wp:docPr id="12" name="图片 12" descr="图片包含 形状&#10;&#10;描述已自动生成"/>
-                  <wp:cNvGraphicFramePr>
-                    <a:graphicFrameLocks xmlns:a="http://schemas.openxmlformats.org/drawingml/2006/main" noChangeAspect="1"/>
-                  </wp:cNvGraphicFramePr>
-                  <a:graphic xmlns:a="http://schemas.openxmlformats.org/drawingml/2006/main">
-                    <a:graphicData uri="http://schemas.openxmlformats.org/drawingml/2006/picture">
-                      <pic:pic xmlns:pic="http://schemas.openxmlformats.org/drawingml/2006/picture">
-                        <pic:nvPicPr>
-                          <pic:cNvPr id="12" name="图片 12" descr="图片包含 形状&#10;&#10;描述已自动生成"/>
-                          <pic:cNvPicPr/>
-                        </pic:nvPicPr>
-                        <pic:blipFill>
-                          <a:blip r:embed="rId11" cstate="print">
-                            <a:extLst>
-                              <a:ext uri="{28A0092B-C50C-407E-A947-70E740481C1C}">
-                                <a14:useLocalDpi xmlns:a14="http://schemas.microsoft.com/office/drawing/2010/main" val="0"/>
-                              </a:ext>
-                            </a:extLst>
-                          </a:blip>
-                          <a:stretch>
-                            <a:fillRect/>
-                          </a:stretch>
-                        </pic:blipFill>
-                        <pic:spPr>
-                          <a:xfrm>
-                            <a:off x="0" y="0"/>
-                            <a:ext cx="1303876" cy="489929"/>
-                          </a:xfrm>
-                          <a:prstGeom prst="rect">
-                            <a:avLst/>
-                          </a:prstGeom>
-                        </pic:spPr>
-                      </pic:pic>
-                    </a:graphicData>
-                  </a:graphic>
-                </wp:inline>
-              </w:drawing>
-            </w:r>
-          </w:p>
-        </w:tc>
-      </w:tr>
-      <w:tr>
-        <w:tc>
-          <w:tcPr>
-            <w:tcW w:w="2712" w:type="dxa"/>
-          </w:tcPr>
-          <w:p>
-            <w:pPr>
-              <w:pStyle w:val="aa"/>
-              <w:widowControl/>
-              <w:rPr>
-                <w:rFonts w:ascii="Times New Roman" w:hAnsi="Times New Roman"/>
-                <w:szCs w:val="21"/>
-              </w:rPr>
-            </w:pPr>
-            <w:r>
-              <w:rPr>
-                <w:rFonts w:ascii="Times New Roman" w:hAnsi="Times New Roman" w:hint="eastAsia"/>
-                <w:szCs w:val="21"/>
-              </w:rPr>
-              <w:t>F</w:t>
-            </w:r>
-            <w:r>
-              <w:rPr>
-                <w:rFonts w:ascii="Times New Roman" w:hAnsi="Times New Roman"/>
-                <w:szCs w:val="21"/>
-              </w:rPr>
-              <w:t>CE</w:t>
-            </w:r>
-          </w:p>
-        </w:tc>
-        <w:tc>
-          <w:tcPr>
-            <w:tcW w:w="3000" w:type="dxa"/>
-          </w:tcPr>
-          <w:p>
-            <w:pPr>
-              <w:pStyle w:val="aa"/>
-              <w:widowControl/>
-              <w:rPr>
-                <w:rFonts w:ascii="Times New Roman" w:hAnsi="Times New Roman"/>
-                <w:szCs w:val="21"/>
-              </w:rPr>
-            </w:pPr>
-            <w:r>
-              <w:rPr>
-                <w:rFonts w:ascii="Times New Roman" w:hAnsi="Times New Roman"/>
-                <w:noProof/>
-                <w:szCs w:val="21"/>
-              </w:rPr>
-              <w:drawing>
-                <wp:inline distT="0" distB="0" distL="0" distR="0" wp14:anchorId="50DE2908" wp14:editId="654CCA10">
-                  <wp:extent cx="1310640" cy="483079"/>
-                  <wp:effectExtent l="0" t="0" r="0" b="0"/>
-                  <wp:docPr id="13" name="图片 13" descr="图片包含 图标&#10;&#10;描述已自动生成"/>
-                  <wp:cNvGraphicFramePr>
-                    <a:graphicFrameLocks xmlns:a="http://schemas.openxmlformats.org/drawingml/2006/main" noChangeAspect="1"/>
-                  </wp:cNvGraphicFramePr>
-                  <a:graphic xmlns:a="http://schemas.openxmlformats.org/drawingml/2006/main">
-                    <a:graphicData uri="http://schemas.openxmlformats.org/drawingml/2006/picture">
-                      <pic:pic xmlns:pic="http://schemas.openxmlformats.org/drawingml/2006/picture">
-                        <pic:nvPicPr>
-                          <pic:cNvPr id="13" name="图片 13" descr="图片包含 图标&#10;&#10;描述已自动生成"/>
-                          <pic:cNvPicPr/>
-                        </pic:nvPicPr>
-                        <pic:blipFill>
-                          <a:blip r:embed="rId12" cstate="print">
-                            <a:extLst>
-                              <a:ext uri="{28A0092B-C50C-407E-A947-70E740481C1C}">
-                                <a14:useLocalDpi xmlns:a14="http://schemas.microsoft.com/office/drawing/2010/main" val="0"/>
-                              </a:ext>
-                            </a:extLst>
-                          </a:blip>
-                          <a:stretch>
-                            <a:fillRect/>
-                          </a:stretch>
-                        </pic:blipFill>
-                        <pic:spPr>
-                          <a:xfrm>
-                            <a:off x="0" y="0"/>
-                            <a:ext cx="1360477" cy="501448"/>
-                          </a:xfrm>
-                          <a:prstGeom prst="rect">
-                            <a:avLst/>
-                          </a:prstGeom>
-                        </pic:spPr>
-                      </pic:pic>
-                    </a:graphicData>
-                  </a:graphic>
-                </wp:inline>
-              </w:drawing>
-            </w:r>
-          </w:p>
-        </w:tc>
-      </w:tr>
-    </w:tbl>
     <w:p/>
     <w:p>
       <w:pPr>
@@ -3516,7 +3053,7 @@
           <w:rFonts w:ascii="Times New Roman" w:hAnsi="Times New Roman" w:cs="Times New Roman"/>
         </w:rPr>
         <w:sectPr>
-          <w:footerReference w:type="default" r:id="rId13"/>
+          <w:footerReference w:type="default" r:id="rId9"/>
           <w:pgSz w:w="11906" w:h="16838"/>
           <w:pgMar w:top="1985" w:right="1701" w:bottom="1701" w:left="1701" w:header="851" w:footer="992" w:gutter="0"/>
           <w:cols w:space="425"/>
@@ -3717,7 +3254,7 @@
       </w:pPr>
     </w:p>
     <w:sectPr>
-      <w:footerReference w:type="default" r:id="rId14"/>
+      <w:footerReference w:type="default" r:id="rId10"/>
       <w:pgSz w:w="11906" w:h="16838"/>
       <w:pgMar w:top="1985" w:right="1701" w:bottom="1701" w:left="1701" w:header="851" w:footer="992" w:gutter="0"/>
       <w:cols w:space="425"/>

</xml_diff>